<commit_message>
Adicionado link do git no documento
</commit_message>
<xml_diff>
--- a/Descritivo dos projetos.docx
+++ b/Descritivo dos projetos.docx
@@ -18,217 +18,233 @@
         <w:t>Este projeto para abrir uma imagem dentro de uma janela principal e pode ver visualizada, contém duas funções NORMAL onde carrega a imagem em seu tamanho original, ou distorcer onde ajusta o tamanho da imagem para o tamanho da janela.</w:t>
       </w:r>
     </w:p>
-    <w:p>
+    <w:p/>
+    <w:p>
+      <w:pPr>
+        <w:pStyle w:val="Ttulo"/>
+      </w:pPr>
+      <w:r>
+        <w:t>Contador Dinheiro</w:t>
+      </w:r>
+    </w:p>
+    <w:p>
+      <w:pPr>
+        <w:ind w:firstLine="426"/>
+      </w:pPr>
+      <w:r>
+        <w:t>Este projeto é um contador de cédulas para um determinado valor em reais, ele converte o valor inserido na caixa de texto para as notas referentes.</w:t>
+      </w:r>
+    </w:p>
+    <w:p/>
+    <w:p>
+      <w:pPr>
+        <w:pStyle w:val="Ttulo"/>
+      </w:pPr>
+      <w:r>
+        <w:t xml:space="preserve">Conversões </w:t>
+      </w:r>
+      <w:proofErr w:type="spellStart"/>
+      <w:r>
+        <w:t>DateTime</w:t>
+      </w:r>
+      <w:proofErr w:type="spellEnd"/>
+    </w:p>
+    <w:p>
+      <w:pPr>
+        <w:ind w:firstLine="426"/>
+      </w:pPr>
+      <w:r>
+        <w:t>Este é um simples mais f</w:t>
+      </w:r>
+      <w:r>
+        <w:t xml:space="preserve">uncional projeto onde mostra uma data (combo) e hora (caixa de edição) e converte estes valores para o formato numérico decimal (onde a parte inteira é a hora e a parte decimal os minutos e segundos). </w:t>
+      </w:r>
+    </w:p>
+    <w:p>
+      <w:pPr>
+        <w:ind w:firstLine="426"/>
+      </w:pPr>
+      <w:r>
+        <w:t>Os valores ao selecionar a caixa do formato (botões de seleção) este são enviados para a área de transferência.</w:t>
+      </w:r>
+    </w:p>
+    <w:p>
+      <w:pPr>
+        <w:ind w:firstLine="426"/>
+      </w:pPr>
+      <w:r>
+        <w:t>Utilizo muito esta ferramenta para enviar os valores rapidamente para o banco de dados quando estou desenvolvendo algo novo.</w:t>
+      </w:r>
+    </w:p>
+    <w:p/>
+    <w:p>
+      <w:pPr>
+        <w:pStyle w:val="Ttulo"/>
+      </w:pPr>
+      <w:proofErr w:type="spellStart"/>
+      <w:r>
+        <w:t>Drag</w:t>
+      </w:r>
+      <w:proofErr w:type="spellEnd"/>
+      <w:r>
+        <w:t xml:space="preserve"> </w:t>
+      </w:r>
+      <w:proofErr w:type="spellStart"/>
+      <w:r>
+        <w:t>Drop</w:t>
+      </w:r>
+      <w:proofErr w:type="spellEnd"/>
+    </w:p>
+    <w:p>
+      <w:pPr>
+        <w:ind w:firstLine="426"/>
+      </w:pPr>
+      <w:r>
+        <w:t xml:space="preserve">Este é um exemplo do uso do </w:t>
+      </w:r>
+      <w:proofErr w:type="spellStart"/>
+      <w:r>
+        <w:t>drag</w:t>
+      </w:r>
+      <w:proofErr w:type="spellEnd"/>
+      <w:r>
+        <w:t xml:space="preserve"> </w:t>
+      </w:r>
+      <w:proofErr w:type="spellStart"/>
+      <w:r>
+        <w:t>drop</w:t>
+      </w:r>
+      <w:proofErr w:type="spellEnd"/>
+      <w:r>
+        <w:t xml:space="preserve"> de um controle para outro do próprio formulário em edição. </w:t>
+      </w:r>
+      <w:r>
+        <w:t>É possível arrastar do próprio Windows Explorer um arquivo de texto para o programa que ele também realiza a leitura.</w:t>
+      </w:r>
+    </w:p>
+    <w:p>
+      <w:pPr>
+        <w:ind w:firstLine="426"/>
+      </w:pPr>
+      <w:r>
+        <w:t>O usuário pode arrastar mais de um arquivo que o mesmo é carregado em um conjun</w:t>
+      </w:r>
+      <w:r>
+        <w:t>to de tabuladores (</w:t>
+      </w:r>
+      <w:proofErr w:type="spellStart"/>
+      <w:r>
+        <w:t>TabControl</w:t>
+      </w:r>
+      <w:proofErr w:type="spellEnd"/>
+      <w:r>
+        <w:t>).</w:t>
+      </w:r>
+    </w:p>
+    <w:p>
+      <w:pPr>
+        <w:ind w:firstLine="426"/>
+      </w:pPr>
+      <w:r>
+        <w:t>Para usar naveg</w:t>
+      </w:r>
+      <w:r>
+        <w:t>ue pelas pastas no menu lateral com a lista de diretórios procurando um arquivo de texto (*.</w:t>
+      </w:r>
+      <w:proofErr w:type="spellStart"/>
+      <w:r>
+        <w:t>txt</w:t>
+      </w:r>
+      <w:proofErr w:type="spellEnd"/>
+      <w:r>
+        <w:t xml:space="preserve">), ao selecionar uma pasta com este arquivo ele é mostrado a abaixo em uma seleção de arquivo, clique nele e arraste para dentro do editor a esquerda, ele é aberto dentro para visualização. </w:t>
+      </w:r>
+    </w:p>
+    <w:p>
+      <w:pPr>
+        <w:ind w:firstLine="426"/>
+      </w:pPr>
+      <w:r>
+        <w:t xml:space="preserve">O destaque deste projeto é usar os eventos </w:t>
+      </w:r>
+      <w:proofErr w:type="spellStart"/>
+      <w:r>
+        <w:t>DragDrop</w:t>
+      </w:r>
+      <w:proofErr w:type="spellEnd"/>
+      <w:r>
+        <w:t xml:space="preserve">, </w:t>
+      </w:r>
+      <w:proofErr w:type="spellStart"/>
+      <w:r>
+        <w:t>DragOver</w:t>
+      </w:r>
+      <w:proofErr w:type="spellEnd"/>
+      <w:r>
+        <w:t xml:space="preserve">, </w:t>
+      </w:r>
+      <w:proofErr w:type="spellStart"/>
+      <w:r>
+        <w:t>EndDrag</w:t>
+      </w:r>
+      <w:proofErr w:type="spellEnd"/>
+      <w:r>
+        <w:t xml:space="preserve"> onde temos os recursos de arrastar e soltar, pouco utilizado nas aplicações em geral.</w:t>
+      </w:r>
+    </w:p>
+    <w:p>
+      <w:pPr>
+        <w:pStyle w:val="Ttulo"/>
+      </w:pPr>
+      <w:r>
+        <w:t>Portas Abertas</w:t>
+      </w:r>
+    </w:p>
+    <w:p>
+      <w:pPr>
+        <w:ind w:firstLine="426"/>
+      </w:pPr>
+      <w:r>
+        <w:t>Este projeto monitora as portas especificadas no número do IP e mostra todas as que estão abertas, durante o processamento iniciado (botão iniciar) vai monitorando e adicionando as portas, exibe um progresso e é possível interromper o processamento a qualquer momento parando o procedimento (botão parar).</w:t>
+      </w:r>
+    </w:p>
+    <w:p>
+      <w:pPr>
+        <w:ind w:firstLine="426"/>
+      </w:pPr>
+      <w:r>
+        <w:lastRenderedPageBreak/>
+        <w:t xml:space="preserve">Utiliza o </w:t>
+      </w:r>
+      <w:proofErr w:type="spellStart"/>
+      <w:r>
+        <w:t>TCPClient</w:t>
+      </w:r>
+      <w:proofErr w:type="spellEnd"/>
+      <w:r>
+        <w:t xml:space="preserve"> para conectar em cada porta do computador.</w:t>
+      </w:r>
+    </w:p>
+    <w:p/>
+    <w:p/>
+    <w:p>
+      <w:r>
+        <w:t xml:space="preserve">Projetos disponibilizados em </w:t>
+      </w:r>
+      <w:hyperlink r:id="rId4" w:history="1">
+        <w:r>
+          <w:rPr>
+            <w:rStyle w:val="Hyperlink"/>
+          </w:rPr>
+          <w:t>https://github.com/armandopena/delphi-all-versions</w:t>
+        </w:r>
+      </w:hyperlink>
+      <w:r>
+        <w:t xml:space="preserve"> </w:t>
+      </w:r>
       <w:bookmarkStart w:id="0" w:name="_GoBack"/>
       <w:bookmarkEnd w:id="0"/>
     </w:p>
-    <w:p>
-      <w:pPr>
-        <w:pStyle w:val="Ttulo"/>
-      </w:pPr>
-      <w:r>
-        <w:t>Contador Dinheiro</w:t>
-      </w:r>
-    </w:p>
-    <w:p>
-      <w:pPr>
-        <w:ind w:firstLine="426"/>
-      </w:pPr>
-      <w:r>
-        <w:t>Este projeto é um contador de cédulas para um determinado valor em reais, ele converte o valor inserido na caixa de texto para as notas referentes.</w:t>
-      </w:r>
-    </w:p>
-    <w:p/>
-    <w:p>
-      <w:pPr>
-        <w:pStyle w:val="Ttulo"/>
-      </w:pPr>
-      <w:r>
-        <w:t xml:space="preserve">Conversões </w:t>
-      </w:r>
-      <w:proofErr w:type="spellStart"/>
-      <w:r>
-        <w:t>DateTime</w:t>
-      </w:r>
-      <w:proofErr w:type="spellEnd"/>
-    </w:p>
-    <w:p>
-      <w:pPr>
-        <w:ind w:firstLine="426"/>
-      </w:pPr>
-      <w:r>
-        <w:t>Este é um simples mais f</w:t>
-      </w:r>
-      <w:r>
-        <w:t xml:space="preserve">uncional projeto onde mostra uma data (combo) e hora (caixa de edição) e converte estes valores para o formato numérico decimal (onde a parte inteira é a hora e a parte decimal os minutos e segundos). </w:t>
-      </w:r>
-    </w:p>
-    <w:p>
-      <w:pPr>
-        <w:ind w:firstLine="426"/>
-      </w:pPr>
-      <w:r>
-        <w:t>Os valores ao selecionar a caixa do formato (botões de seleção) este são enviados para a área de transferência.</w:t>
-      </w:r>
-    </w:p>
-    <w:p>
-      <w:pPr>
-        <w:ind w:firstLine="426"/>
-      </w:pPr>
-      <w:r>
-        <w:t>Utilizo muito esta ferramenta para enviar os valores rapidamente para o banco de dados quando estou desenvolvendo algo novo.</w:t>
-      </w:r>
-    </w:p>
-    <w:p/>
-    <w:p>
-      <w:pPr>
-        <w:pStyle w:val="Ttulo"/>
-      </w:pPr>
-      <w:proofErr w:type="spellStart"/>
-      <w:r>
-        <w:t>Drag</w:t>
-      </w:r>
-      <w:proofErr w:type="spellEnd"/>
-      <w:r>
-        <w:t xml:space="preserve"> </w:t>
-      </w:r>
-      <w:proofErr w:type="spellStart"/>
-      <w:r>
-        <w:t>Drop</w:t>
-      </w:r>
-      <w:proofErr w:type="spellEnd"/>
-    </w:p>
-    <w:p>
-      <w:pPr>
-        <w:ind w:firstLine="426"/>
-      </w:pPr>
-      <w:r>
-        <w:t xml:space="preserve">Este é um exemplo do uso do </w:t>
-      </w:r>
-      <w:proofErr w:type="spellStart"/>
-      <w:r>
-        <w:t>drag</w:t>
-      </w:r>
-      <w:proofErr w:type="spellEnd"/>
-      <w:r>
-        <w:t xml:space="preserve"> </w:t>
-      </w:r>
-      <w:proofErr w:type="spellStart"/>
-      <w:r>
-        <w:t>drop</w:t>
-      </w:r>
-      <w:proofErr w:type="spellEnd"/>
-      <w:r>
-        <w:t xml:space="preserve"> de um controle para outro do próprio formulário em edição. </w:t>
-      </w:r>
-      <w:r>
-        <w:t>É possível arrastar do próprio Windows Explorer um arquivo de texto para o programa que ele também realiza a leitura.</w:t>
-      </w:r>
-    </w:p>
-    <w:p>
-      <w:pPr>
-        <w:ind w:firstLine="426"/>
-      </w:pPr>
-      <w:r>
-        <w:t>O usuário pode arrastar mais de um arquivo que o mesmo é carregado em um conjun</w:t>
-      </w:r>
-      <w:r>
-        <w:t>to de tabuladores (</w:t>
-      </w:r>
-      <w:proofErr w:type="spellStart"/>
-      <w:r>
-        <w:t>TabControl</w:t>
-      </w:r>
-      <w:proofErr w:type="spellEnd"/>
-      <w:r>
-        <w:t>).</w:t>
-      </w:r>
-    </w:p>
-    <w:p>
-      <w:pPr>
-        <w:ind w:firstLine="426"/>
-      </w:pPr>
-      <w:r>
-        <w:t>Para usar naveg</w:t>
-      </w:r>
-      <w:r>
-        <w:t>ue pelas pastas no menu lateral com a lista de diretórios procurando um arquivo de texto (*.</w:t>
-      </w:r>
-      <w:proofErr w:type="spellStart"/>
-      <w:r>
-        <w:t>txt</w:t>
-      </w:r>
-      <w:proofErr w:type="spellEnd"/>
-      <w:r>
-        <w:t xml:space="preserve">), ao selecionar uma pasta com este arquivo ele é mostrado a abaixo em uma seleção de arquivo, clique nele e arraste para dentro do editor a esquerda, ele é aberto dentro para visualização. </w:t>
-      </w:r>
-    </w:p>
-    <w:p>
-      <w:pPr>
-        <w:ind w:firstLine="426"/>
-      </w:pPr>
-      <w:r>
-        <w:t xml:space="preserve">O destaque deste projeto é usar os eventos </w:t>
-      </w:r>
-      <w:proofErr w:type="spellStart"/>
-      <w:r>
-        <w:t>DragDrop</w:t>
-      </w:r>
-      <w:proofErr w:type="spellEnd"/>
-      <w:r>
-        <w:t xml:space="preserve">, </w:t>
-      </w:r>
-      <w:proofErr w:type="spellStart"/>
-      <w:r>
-        <w:t>DragOver</w:t>
-      </w:r>
-      <w:proofErr w:type="spellEnd"/>
-      <w:r>
-        <w:t xml:space="preserve">, </w:t>
-      </w:r>
-      <w:proofErr w:type="spellStart"/>
-      <w:r>
-        <w:t>EndDrag</w:t>
-      </w:r>
-      <w:proofErr w:type="spellEnd"/>
-      <w:r>
-        <w:t xml:space="preserve"> onde temos os recursos de arrastar e soltar, pouco utilizado nas aplicações em geral.</w:t>
-      </w:r>
-    </w:p>
-    <w:p>
-      <w:pPr>
-        <w:pStyle w:val="Ttulo"/>
-      </w:pPr>
-      <w:r>
-        <w:t>Portas Abertas</w:t>
-      </w:r>
-    </w:p>
-    <w:p>
-      <w:pPr>
-        <w:ind w:firstLine="426"/>
-      </w:pPr>
-      <w:r>
-        <w:t>Este projeto monitora as portas especificadas no número do IP e mostra todas as que estão abertas, durante o processamento iniciado (botão iniciar) vai monitorando e adicionando as portas, exibe um progresso e é possível interromper o processamento a qualquer momento parando o procedimento (botão parar).</w:t>
-      </w:r>
-    </w:p>
-    <w:p>
-      <w:pPr>
-        <w:ind w:firstLine="426"/>
-      </w:pPr>
-      <w:r>
-        <w:lastRenderedPageBreak/>
-        <w:t xml:space="preserve">Utiliza o </w:t>
-      </w:r>
-      <w:proofErr w:type="spellStart"/>
-      <w:r>
-        <w:t>TCPClient</w:t>
-      </w:r>
-      <w:proofErr w:type="spellEnd"/>
-      <w:r>
-        <w:t xml:space="preserve"> para conectar em cada porta do computador.</w:t>
-      </w:r>
-    </w:p>
-    <w:p/>
     <w:sectPr>
       <w:pgSz w:w="11906" w:h="16838"/>
       <w:pgMar w:top="1417" w:right="1274" w:bottom="1417" w:left="1134" w:header="708" w:footer="708" w:gutter="0"/>
@@ -692,6 +708,17 @@
       <w:szCs w:val="56"/>
     </w:rPr>
   </w:style>
+  <w:style w:type="character" w:styleId="Hyperlink">
+    <w:name w:val="Hyperlink"/>
+    <w:basedOn w:val="Fontepargpadro"/>
+    <w:uiPriority w:val="99"/>
+    <w:unhideWhenUsed/>
+    <w:rsid w:val="00524533"/>
+    <w:rPr>
+      <w:color w:val="0563C1" w:themeColor="hyperlink"/>
+      <w:u w:val="single"/>
+    </w:rPr>
+  </w:style>
 </w:styles>
 </file>
 

</xml_diff>